<commit_message>
Add 4-qubit QNN and classical model comparison with inference timing
</commit_message>
<xml_diff>
--- a/paper/Term Research Paper-Farheen Shaikh.docx
+++ b/paper/Term Research Paper-Farheen Shaikh.docx
@@ -416,6 +416,8 @@
           <w:lang w:val="en-US"/>
         </w:rPr>
       </w:pPr>
+      <w:bookmarkStart w:id="0" w:name="_GoBack"/>
+      <w:bookmarkEnd w:id="0"/>
     </w:p>
     <w:p>
       <w:pPr>
@@ -8219,16 +8221,7 @@
           <w:sz w:val="18"/>
           <w:szCs w:val="18"/>
         </w:rPr>
-        <w:t xml:space="preserve">[8] M. Schuld and N. Killoran, “Quantum machine learning in feature </w:t>
-      </w:r>
-      <w:bookmarkStart w:id="0" w:name="_GoBack"/>
-      <w:bookmarkEnd w:id="0"/>
-      <w:r>
-        <w:rPr>
-          <w:sz w:val="18"/>
-          <w:szCs w:val="18"/>
-        </w:rPr>
-        <w:t xml:space="preserve">Hilbert spaces,” </w:t>
+        <w:t xml:space="preserve">[8] M. Schuld and N. Killoran, “Quantum machine learning in feature Hilbert spaces,” </w:t>
       </w:r>
       <w:r>
         <w:rPr>

</xml_diff>